<commit_message>
Tests technologiques + fiches techniques
</commit_message>
<xml_diff>
--- a/Rapport/versions/Rapport.docx
+++ b/Rapport/versions/Rapport.docx
@@ -1,12 +1,12 @@
 
 <file path=word/document.xml><?xml version="1.0" encoding="utf-8"?>
-<w:document xmlns:wpc="http://schemas.microsoft.com/office/word/2010/wordprocessingCanvas" xmlns:mo="http://schemas.microsoft.com/office/mac/office/2008/main" xmlns:mc="http://schemas.openxmlformats.org/markup-compatibility/2006" xmlns:mv="urn:schemas-microsoft-com:mac:vml" xmlns:o="urn:schemas-microsoft-com:office:office" xmlns:r="http://schemas.openxmlformats.org/officeDocument/2006/relationships" xmlns:m="http://schemas.openxmlformats.org/officeDocument/2006/math" xmlns:v="urn:schemas-microsoft-com:vml" xmlns:wp14="http://schemas.microsoft.com/office/word/2010/wordprocessingDrawing" xmlns:wp="http://schemas.openxmlformats.org/drawingml/2006/wordprocessingDrawing" xmlns:w10="urn:schemas-microsoft-com:office:word" xmlns:w="http://schemas.openxmlformats.org/wordprocessingml/2006/main" xmlns:w14="http://schemas.microsoft.com/office/word/2010/wordml" xmlns:w15="http://schemas.microsoft.com/office/word/2012/wordml" xmlns:wpg="http://schemas.microsoft.com/office/word/2010/wordprocessingGroup" xmlns:wpi="http://schemas.microsoft.com/office/word/2010/wordprocessingInk" xmlns:wne="http://schemas.microsoft.com/office/word/2006/wordml" xmlns:wps="http://schemas.microsoft.com/office/word/2010/wordprocessingShape" mc:Ignorable="w14 w15 wp14">
+<w:document xmlns:wpc="http://schemas.microsoft.com/office/word/2010/wordprocessingCanvas" xmlns:mc="http://schemas.openxmlformats.org/markup-compatibility/2006" xmlns:o="urn:schemas-microsoft-com:office:office" xmlns:r="http://schemas.openxmlformats.org/officeDocument/2006/relationships" xmlns:m="http://schemas.openxmlformats.org/officeDocument/2006/math" xmlns:v="urn:schemas-microsoft-com:vml" xmlns:wp14="http://schemas.microsoft.com/office/word/2010/wordprocessingDrawing" xmlns:wp="http://schemas.openxmlformats.org/drawingml/2006/wordprocessingDrawing" xmlns:w10="urn:schemas-microsoft-com:office:word" xmlns:w="http://schemas.openxmlformats.org/wordprocessingml/2006/main" xmlns:w14="http://schemas.microsoft.com/office/word/2010/wordml" xmlns:w15="http://schemas.microsoft.com/office/word/2012/wordml" xmlns:wpg="http://schemas.microsoft.com/office/word/2010/wordprocessingGroup" xmlns:wpi="http://schemas.microsoft.com/office/word/2010/wordprocessingInk" xmlns:wne="http://schemas.microsoft.com/office/word/2006/wordml" xmlns:wps="http://schemas.microsoft.com/office/word/2010/wordprocessingShape" mc:Ignorable="w14 w15 wp14">
   <w:body>
     <w:p>
       <w:r>
         <w:rPr>
           <w:noProof/>
-          <w:lang w:val="fr-FR" w:eastAsia="zh-CN"/>
+          <w:lang w:eastAsia="fr-CH"/>
         </w:rPr>
         <w:drawing>
           <wp:inline distT="0" distB="0" distL="0" distR="0" wp14:anchorId="4610BEBF" wp14:editId="0B726F0B">
@@ -225,7 +225,7 @@
           <w:noProof/>
           <w:sz w:val="24"/>
           <w:szCs w:val="24"/>
-          <w:lang w:val="fr-FR" w:eastAsia="zh-CN"/>
+          <w:lang w:eastAsia="fr-CH"/>
         </w:rPr>
         <mc:AlternateContent>
           <mc:Choice Requires="wps">
@@ -301,11 +301,11 @@
           </mc:Choice>
           <mc:Fallback>
             <w:pict>
-              <v:shapetype w14:anchorId="5D84EB07" id="_x0000_t202" coordsize="21600,21600" o:spt="202" path="m0,0l0,21600,21600,21600,21600,0xe">
+              <v:shapetype w14:anchorId="5D84EB07" id="_x0000_t202" coordsize="21600,21600" o:spt="202" path="m,l,21600r21600,l21600,xe">
                 <v:stroke joinstyle="miter"/>
                 <v:path gradientshapeok="t" o:connecttype="rect"/>
               </v:shapetype>
-              <v:shape id="Zone de texte 2" o:spid="_x0000_s1026" type="#_x0000_t202" style="position:absolute;left:0;text-align:left;margin-left:187.3pt;margin-top:28.8pt;width:76.95pt;height:70.75pt;z-index:251678720;visibility:visible;mso-wrap-style:square;mso-width-percent:0;mso-height-percent:0;mso-wrap-distance-left:9pt;mso-wrap-distance-top:3.6pt;mso-wrap-distance-right:9pt;mso-wrap-distance-bottom:3.6pt;mso-position-horizontal:absolute;mso-position-horizontal-relative:text;mso-position-vertical:absolute;mso-position-vertical-relative:text;mso-width-percent:0;mso-height-percent:0;mso-width-relative:margin;mso-height-relative:margin;v-text-anchor:middle" o:gfxdata="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">
+              <v:shape id="Zone de texte 2" o:spid="_x0000_s1026" type="#_x0000_t202" style="position:absolute;left:0;text-align:left;margin-left:187.3pt;margin-top:28.8pt;width:76.95pt;height:70.75pt;z-index:251678720;visibility:visible;mso-wrap-style:square;mso-width-percent:0;mso-height-percent:0;mso-wrap-distance-left:9pt;mso-wrap-distance-top:3.6pt;mso-wrap-distance-right:9pt;mso-wrap-distance-bottom:3.6pt;mso-position-horizontal:absolute;mso-position-horizontal-relative:text;mso-position-vertical:absolute;mso-position-vertical-relative:text;mso-width-percent:0;mso-height-percent:0;mso-width-relative:margin;mso-height-relative:margin;v-text-anchor:middle" o:gfxdata="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">
                 <v:textbox>
                   <w:txbxContent>
                     <w:p>
@@ -566,7 +566,7 @@
           <w:noProof/>
           <w:sz w:val="24"/>
           <w:szCs w:val="24"/>
-          <w:lang w:val="fr-FR" w:eastAsia="zh-CN"/>
+          <w:lang w:eastAsia="fr-CH"/>
         </w:rPr>
         <w:drawing>
           <wp:anchor distT="0" distB="0" distL="114300" distR="114300" simplePos="0" relativeHeight="251658240" behindDoc="0" locked="0" layoutInCell="1" allowOverlap="1" wp14:anchorId="4900738C" wp14:editId="315D9BC6">
@@ -4435,7 +4435,7 @@
     </w:p>
     <w:p>
       <w:pPr>
-        <w:pStyle w:val="Pardeliste"/>
+        <w:pStyle w:val="Paragraphedeliste"/>
         <w:numPr>
           <w:ilvl w:val="0"/>
           <w:numId w:val="31"/>
@@ -4453,7 +4453,7 @@
     </w:p>
     <w:p>
       <w:pPr>
-        <w:pStyle w:val="Pardeliste"/>
+        <w:pStyle w:val="Paragraphedeliste"/>
         <w:numPr>
           <w:ilvl w:val="0"/>
           <w:numId w:val="31"/>
@@ -4465,7 +4465,7 @@
     </w:p>
     <w:p>
       <w:pPr>
-        <w:pStyle w:val="Pardeliste"/>
+        <w:pStyle w:val="Paragraphedeliste"/>
         <w:numPr>
           <w:ilvl w:val="0"/>
           <w:numId w:val="31"/>
@@ -4518,7 +4518,7 @@
     </w:p>
     <w:p>
       <w:pPr>
-        <w:pStyle w:val="Pardeliste"/>
+        <w:pStyle w:val="Paragraphedeliste"/>
         <w:numPr>
           <w:ilvl w:val="0"/>
           <w:numId w:val="34"/>
@@ -4536,7 +4536,7 @@
     </w:p>
     <w:p>
       <w:pPr>
-        <w:pStyle w:val="Pardeliste"/>
+        <w:pStyle w:val="Paragraphedeliste"/>
         <w:numPr>
           <w:ilvl w:val="0"/>
           <w:numId w:val="34"/>
@@ -4554,7 +4554,7 @@
     </w:p>
     <w:p>
       <w:pPr>
-        <w:pStyle w:val="Pardeliste"/>
+        <w:pStyle w:val="Paragraphedeliste"/>
         <w:numPr>
           <w:ilvl w:val="0"/>
           <w:numId w:val="34"/>
@@ -4572,7 +4572,7 @@
     </w:p>
     <w:p>
       <w:pPr>
-        <w:pStyle w:val="Pardeliste"/>
+        <w:pStyle w:val="Paragraphedeliste"/>
         <w:numPr>
           <w:ilvl w:val="0"/>
           <w:numId w:val="34"/>
@@ -4590,7 +4590,7 @@
     </w:p>
     <w:p>
       <w:pPr>
-        <w:pStyle w:val="Pardeliste"/>
+        <w:pStyle w:val="Paragraphedeliste"/>
         <w:numPr>
           <w:ilvl w:val="0"/>
           <w:numId w:val="34"/>
@@ -4608,7 +4608,7 @@
     </w:p>
     <w:p>
       <w:pPr>
-        <w:pStyle w:val="Pardeliste"/>
+        <w:pStyle w:val="Paragraphedeliste"/>
         <w:numPr>
           <w:ilvl w:val="0"/>
           <w:numId w:val="34"/>
@@ -4626,7 +4626,7 @@
     </w:p>
     <w:p>
       <w:pPr>
-        <w:pStyle w:val="Pardeliste"/>
+        <w:pStyle w:val="Paragraphedeliste"/>
         <w:numPr>
           <w:ilvl w:val="0"/>
           <w:numId w:val="34"/>
@@ -4644,7 +4644,7 @@
     </w:p>
     <w:p>
       <w:pPr>
-        <w:pStyle w:val="Pardeliste"/>
+        <w:pStyle w:val="Paragraphedeliste"/>
         <w:numPr>
           <w:ilvl w:val="0"/>
           <w:numId w:val="34"/>
@@ -4682,7 +4682,7 @@
     </w:p>
     <w:p>
       <w:pPr>
-        <w:pStyle w:val="Pardeliste"/>
+        <w:pStyle w:val="Paragraphedeliste"/>
         <w:numPr>
           <w:ilvl w:val="0"/>
           <w:numId w:val="33"/>
@@ -4694,7 +4694,7 @@
     </w:p>
     <w:p>
       <w:pPr>
-        <w:pStyle w:val="Pardeliste"/>
+        <w:pStyle w:val="Paragraphedeliste"/>
         <w:numPr>
           <w:ilvl w:val="0"/>
           <w:numId w:val="33"/>
@@ -4706,7 +4706,7 @@
     </w:p>
     <w:p>
       <w:pPr>
-        <w:pStyle w:val="Pardeliste"/>
+        <w:pStyle w:val="Paragraphedeliste"/>
         <w:numPr>
           <w:ilvl w:val="0"/>
           <w:numId w:val="33"/>
@@ -4718,7 +4718,7 @@
     </w:p>
     <w:p>
       <w:pPr>
-        <w:pStyle w:val="Pardeliste"/>
+        <w:pStyle w:val="Paragraphedeliste"/>
         <w:numPr>
           <w:ilvl w:val="0"/>
           <w:numId w:val="33"/>
@@ -4730,7 +4730,7 @@
     </w:p>
     <w:p>
       <w:pPr>
-        <w:pStyle w:val="Pardeliste"/>
+        <w:pStyle w:val="Paragraphedeliste"/>
         <w:numPr>
           <w:ilvl w:val="0"/>
           <w:numId w:val="33"/>
@@ -4742,7 +4742,7 @@
     </w:p>
     <w:p>
       <w:pPr>
-        <w:pStyle w:val="Pardeliste"/>
+        <w:pStyle w:val="Paragraphedeliste"/>
         <w:numPr>
           <w:ilvl w:val="0"/>
           <w:numId w:val="33"/>
@@ -4881,7 +4881,7 @@
     </w:p>
     <w:p>
       <w:pPr>
-        <w:pStyle w:val="Pardeliste"/>
+        <w:pStyle w:val="Paragraphedeliste"/>
         <w:numPr>
           <w:ilvl w:val="0"/>
           <w:numId w:val="32"/>
@@ -4893,7 +4893,7 @@
     </w:p>
     <w:p>
       <w:pPr>
-        <w:pStyle w:val="Pardeliste"/>
+        <w:pStyle w:val="Paragraphedeliste"/>
         <w:numPr>
           <w:ilvl w:val="0"/>
           <w:numId w:val="32"/>
@@ -4905,7 +4905,7 @@
     </w:p>
     <w:p>
       <w:pPr>
-        <w:pStyle w:val="Pardeliste"/>
+        <w:pStyle w:val="Paragraphedeliste"/>
         <w:numPr>
           <w:ilvl w:val="0"/>
           <w:numId w:val="32"/>
@@ -4923,7 +4923,7 @@
     </w:p>
     <w:p>
       <w:pPr>
-        <w:pStyle w:val="Pardeliste"/>
+        <w:pStyle w:val="Paragraphedeliste"/>
         <w:numPr>
           <w:ilvl w:val="0"/>
           <w:numId w:val="32"/>
@@ -4997,7 +4997,7 @@
     </w:p>
     <w:p>
       <w:pPr>
-        <w:pStyle w:val="Pardeliste"/>
+        <w:pStyle w:val="Paragraphedeliste"/>
         <w:numPr>
           <w:ilvl w:val="0"/>
           <w:numId w:val="36"/>
@@ -5016,7 +5016,7 @@
     </w:p>
     <w:p>
       <w:pPr>
-        <w:pStyle w:val="Pardeliste"/>
+        <w:pStyle w:val="Paragraphedeliste"/>
         <w:numPr>
           <w:ilvl w:val="0"/>
           <w:numId w:val="36"/>
@@ -5035,7 +5035,7 @@
     </w:p>
     <w:p>
       <w:pPr>
-        <w:pStyle w:val="Pardeliste"/>
+        <w:pStyle w:val="Paragraphedeliste"/>
         <w:numPr>
           <w:ilvl w:val="0"/>
           <w:numId w:val="36"/>
@@ -5054,7 +5054,7 @@
     </w:p>
     <w:p>
       <w:pPr>
-        <w:pStyle w:val="Pardeliste"/>
+        <w:pStyle w:val="Paragraphedeliste"/>
         <w:numPr>
           <w:ilvl w:val="0"/>
           <w:numId w:val="36"/>
@@ -5073,7 +5073,7 @@
     </w:p>
     <w:p>
       <w:pPr>
-        <w:pStyle w:val="Pardeliste"/>
+        <w:pStyle w:val="Paragraphedeliste"/>
         <w:numPr>
           <w:ilvl w:val="0"/>
           <w:numId w:val="36"/>
@@ -5098,7 +5098,7 @@
     </w:p>
     <w:p>
       <w:pPr>
-        <w:pStyle w:val="Pardeliste"/>
+        <w:pStyle w:val="Paragraphedeliste"/>
         <w:numPr>
           <w:ilvl w:val="0"/>
           <w:numId w:val="36"/>
@@ -5199,7 +5199,7 @@
     </w:p>
     <w:p>
       <w:pPr>
-        <w:pStyle w:val="Pardeliste"/>
+        <w:pStyle w:val="Paragraphedeliste"/>
         <w:numPr>
           <w:ilvl w:val="0"/>
           <w:numId w:val="37"/>
@@ -5211,7 +5211,7 @@
     </w:p>
     <w:p>
       <w:pPr>
-        <w:pStyle w:val="Pardeliste"/>
+        <w:pStyle w:val="Paragraphedeliste"/>
         <w:numPr>
           <w:ilvl w:val="0"/>
           <w:numId w:val="37"/>
@@ -5223,7 +5223,7 @@
     </w:p>
     <w:p>
       <w:pPr>
-        <w:pStyle w:val="Pardeliste"/>
+        <w:pStyle w:val="Paragraphedeliste"/>
         <w:numPr>
           <w:ilvl w:val="0"/>
           <w:numId w:val="37"/>
@@ -5235,7 +5235,7 @@
     </w:p>
     <w:p>
       <w:pPr>
-        <w:pStyle w:val="Pardeliste"/>
+        <w:pStyle w:val="Paragraphedeliste"/>
         <w:numPr>
           <w:ilvl w:val="0"/>
           <w:numId w:val="37"/>
@@ -5247,7 +5247,7 @@
     </w:p>
     <w:p>
       <w:pPr>
-        <w:pStyle w:val="Pardeliste"/>
+        <w:pStyle w:val="Paragraphedeliste"/>
         <w:numPr>
           <w:ilvl w:val="0"/>
           <w:numId w:val="37"/>
@@ -5259,7 +5259,7 @@
     </w:p>
     <w:p>
       <w:pPr>
-        <w:pStyle w:val="Pardeliste"/>
+        <w:pStyle w:val="Paragraphedeliste"/>
         <w:numPr>
           <w:ilvl w:val="0"/>
           <w:numId w:val="37"/>
@@ -5274,7 +5274,7 @@
     </w:p>
     <w:p>
       <w:pPr>
-        <w:pStyle w:val="Pardeliste"/>
+        <w:pStyle w:val="Paragraphedeliste"/>
         <w:numPr>
           <w:ilvl w:val="0"/>
           <w:numId w:val="37"/>
@@ -5286,7 +5286,7 @@
     </w:p>
     <w:p>
       <w:pPr>
-        <w:pStyle w:val="Pardeliste"/>
+        <w:pStyle w:val="Paragraphedeliste"/>
         <w:numPr>
           <w:ilvl w:val="0"/>
           <w:numId w:val="37"/>
@@ -5313,7 +5313,7 @@
     </w:p>
     <w:p>
       <w:pPr>
-        <w:pStyle w:val="Pardeliste"/>
+        <w:pStyle w:val="Paragraphedeliste"/>
         <w:numPr>
           <w:ilvl w:val="0"/>
           <w:numId w:val="38"/>
@@ -5325,7 +5325,7 @@
     </w:p>
     <w:p>
       <w:pPr>
-        <w:pStyle w:val="Pardeliste"/>
+        <w:pStyle w:val="Paragraphedeliste"/>
         <w:numPr>
           <w:ilvl w:val="2"/>
           <w:numId w:val="38"/>
@@ -5337,7 +5337,7 @@
     </w:p>
     <w:p>
       <w:pPr>
-        <w:pStyle w:val="Pardeliste"/>
+        <w:pStyle w:val="Paragraphedeliste"/>
         <w:numPr>
           <w:ilvl w:val="0"/>
           <w:numId w:val="38"/>
@@ -5349,7 +5349,7 @@
     </w:p>
     <w:p>
       <w:pPr>
-        <w:pStyle w:val="Pardeliste"/>
+        <w:pStyle w:val="Paragraphedeliste"/>
         <w:numPr>
           <w:ilvl w:val="2"/>
           <w:numId w:val="38"/>
@@ -5361,7 +5361,7 @@
     </w:p>
     <w:p>
       <w:pPr>
-        <w:pStyle w:val="Pardeliste"/>
+        <w:pStyle w:val="Paragraphedeliste"/>
         <w:numPr>
           <w:ilvl w:val="0"/>
           <w:numId w:val="38"/>
@@ -5373,7 +5373,7 @@
     </w:p>
     <w:p>
       <w:pPr>
-        <w:pStyle w:val="Pardeliste"/>
+        <w:pStyle w:val="Paragraphedeliste"/>
         <w:numPr>
           <w:ilvl w:val="2"/>
           <w:numId w:val="38"/>
@@ -5385,7 +5385,7 @@
     </w:p>
     <w:p>
       <w:pPr>
-        <w:pStyle w:val="Pardeliste"/>
+        <w:pStyle w:val="Paragraphedeliste"/>
         <w:numPr>
           <w:ilvl w:val="2"/>
           <w:numId w:val="38"/>
@@ -5397,7 +5397,7 @@
     </w:p>
     <w:p>
       <w:pPr>
-        <w:pStyle w:val="Pardeliste"/>
+        <w:pStyle w:val="Paragraphedeliste"/>
         <w:numPr>
           <w:ilvl w:val="2"/>
           <w:numId w:val="38"/>
@@ -5409,7 +5409,7 @@
     </w:p>
     <w:p>
       <w:pPr>
-        <w:pStyle w:val="Pardeliste"/>
+        <w:pStyle w:val="Paragraphedeliste"/>
         <w:numPr>
           <w:ilvl w:val="2"/>
           <w:numId w:val="38"/>
@@ -5421,7 +5421,7 @@
     </w:p>
     <w:p>
       <w:pPr>
-        <w:pStyle w:val="Pardeliste"/>
+        <w:pStyle w:val="Paragraphedeliste"/>
         <w:numPr>
           <w:ilvl w:val="0"/>
           <w:numId w:val="38"/>
@@ -5433,7 +5433,7 @@
     </w:p>
     <w:p>
       <w:pPr>
-        <w:pStyle w:val="Pardeliste"/>
+        <w:pStyle w:val="Paragraphedeliste"/>
         <w:numPr>
           <w:ilvl w:val="0"/>
           <w:numId w:val="38"/>
@@ -5474,7 +5474,7 @@
     </w:p>
     <w:p>
       <w:pPr>
-        <w:pStyle w:val="Pardeliste"/>
+        <w:pStyle w:val="Paragraphedeliste"/>
         <w:numPr>
           <w:ilvl w:val="0"/>
           <w:numId w:val="39"/>
@@ -5486,7 +5486,7 @@
     </w:p>
     <w:p>
       <w:pPr>
-        <w:pStyle w:val="Pardeliste"/>
+        <w:pStyle w:val="Paragraphedeliste"/>
         <w:numPr>
           <w:ilvl w:val="0"/>
           <w:numId w:val="39"/>
@@ -5498,7 +5498,7 @@
     </w:p>
     <w:p>
       <w:pPr>
-        <w:pStyle w:val="Pardeliste"/>
+        <w:pStyle w:val="Paragraphedeliste"/>
         <w:numPr>
           <w:ilvl w:val="0"/>
           <w:numId w:val="39"/>
@@ -5510,7 +5510,7 @@
     </w:p>
     <w:p>
       <w:pPr>
-        <w:pStyle w:val="Pardeliste"/>
+        <w:pStyle w:val="Paragraphedeliste"/>
         <w:numPr>
           <w:ilvl w:val="0"/>
           <w:numId w:val="39"/>
@@ -5537,7 +5537,7 @@
     </w:p>
     <w:p>
       <w:pPr>
-        <w:pStyle w:val="Pardeliste"/>
+        <w:pStyle w:val="Paragraphedeliste"/>
         <w:numPr>
           <w:ilvl w:val="0"/>
           <w:numId w:val="40"/>
@@ -5549,7 +5549,7 @@
     </w:p>
     <w:p>
       <w:pPr>
-        <w:pStyle w:val="Pardeliste"/>
+        <w:pStyle w:val="Paragraphedeliste"/>
         <w:numPr>
           <w:ilvl w:val="0"/>
           <w:numId w:val="40"/>
@@ -5561,7 +5561,7 @@
     </w:p>
     <w:p>
       <w:pPr>
-        <w:pStyle w:val="Pardeliste"/>
+        <w:pStyle w:val="Paragraphedeliste"/>
         <w:numPr>
           <w:ilvl w:val="0"/>
           <w:numId w:val="40"/>
@@ -5573,7 +5573,7 @@
     </w:p>
     <w:p>
       <w:pPr>
-        <w:pStyle w:val="Pardeliste"/>
+        <w:pStyle w:val="Paragraphedeliste"/>
         <w:numPr>
           <w:ilvl w:val="0"/>
           <w:numId w:val="40"/>
@@ -5585,7 +5585,7 @@
     </w:p>
     <w:p>
       <w:pPr>
-        <w:pStyle w:val="Pardeliste"/>
+        <w:pStyle w:val="Paragraphedeliste"/>
         <w:numPr>
           <w:ilvl w:val="0"/>
           <w:numId w:val="40"/>
@@ -5635,7 +5635,7 @@
     </w:p>
     <w:p>
       <w:pPr>
-        <w:pStyle w:val="Pardeliste"/>
+        <w:pStyle w:val="Paragraphedeliste"/>
         <w:numPr>
           <w:ilvl w:val="0"/>
           <w:numId w:val="41"/>
@@ -5647,7 +5647,7 @@
     </w:p>
     <w:p>
       <w:pPr>
-        <w:pStyle w:val="Pardeliste"/>
+        <w:pStyle w:val="Paragraphedeliste"/>
         <w:numPr>
           <w:ilvl w:val="0"/>
           <w:numId w:val="41"/>
@@ -5674,7 +5674,7 @@
     </w:p>
     <w:p>
       <w:pPr>
-        <w:pStyle w:val="Pardeliste"/>
+        <w:pStyle w:val="Paragraphedeliste"/>
         <w:numPr>
           <w:ilvl w:val="0"/>
           <w:numId w:val="42"/>
@@ -5686,7 +5686,7 @@
     </w:p>
     <w:p>
       <w:pPr>
-        <w:pStyle w:val="Pardeliste"/>
+        <w:pStyle w:val="Paragraphedeliste"/>
         <w:numPr>
           <w:ilvl w:val="0"/>
           <w:numId w:val="42"/>
@@ -5698,7 +5698,7 @@
     </w:p>
     <w:p>
       <w:pPr>
-        <w:pStyle w:val="Pardeliste"/>
+        <w:pStyle w:val="Paragraphedeliste"/>
         <w:numPr>
           <w:ilvl w:val="0"/>
           <w:numId w:val="42"/>
@@ -5734,7 +5734,7 @@
     </w:p>
     <w:p>
       <w:pPr>
-        <w:pStyle w:val="Pardeliste"/>
+        <w:pStyle w:val="Paragraphedeliste"/>
         <w:numPr>
           <w:ilvl w:val="0"/>
           <w:numId w:val="35"/>
@@ -5746,7 +5746,7 @@
     </w:p>
     <w:p>
       <w:pPr>
-        <w:pStyle w:val="Pardeliste"/>
+        <w:pStyle w:val="Paragraphedeliste"/>
         <w:numPr>
           <w:ilvl w:val="0"/>
           <w:numId w:val="35"/>
@@ -5764,7 +5764,7 @@
     </w:p>
     <w:p>
       <w:pPr>
-        <w:pStyle w:val="Pardeliste"/>
+        <w:pStyle w:val="Paragraphedeliste"/>
         <w:numPr>
           <w:ilvl w:val="0"/>
           <w:numId w:val="35"/>
@@ -5776,7 +5776,7 @@
     </w:p>
     <w:p>
       <w:pPr>
-        <w:pStyle w:val="Pardeliste"/>
+        <w:pStyle w:val="Paragraphedeliste"/>
         <w:numPr>
           <w:ilvl w:val="0"/>
           <w:numId w:val="35"/>
@@ -5794,7 +5794,7 @@
     </w:p>
     <w:p>
       <w:pPr>
-        <w:pStyle w:val="Pardeliste"/>
+        <w:pStyle w:val="Paragraphedeliste"/>
         <w:numPr>
           <w:ilvl w:val="0"/>
           <w:numId w:val="35"/>
@@ -5812,7 +5812,7 @@
     </w:p>
     <w:p>
       <w:pPr>
-        <w:pStyle w:val="Pardeliste"/>
+        <w:pStyle w:val="Paragraphedeliste"/>
         <w:numPr>
           <w:ilvl w:val="0"/>
           <w:numId w:val="35"/>
@@ -5830,7 +5830,7 @@
     </w:p>
     <w:p>
       <w:pPr>
-        <w:pStyle w:val="Pardeliste"/>
+        <w:pStyle w:val="Paragraphedeliste"/>
         <w:numPr>
           <w:ilvl w:val="0"/>
           <w:numId w:val="35"/>
@@ -5848,7 +5848,7 @@
     </w:p>
     <w:p>
       <w:pPr>
-        <w:pStyle w:val="Pardeliste"/>
+        <w:pStyle w:val="Paragraphedeliste"/>
         <w:numPr>
           <w:ilvl w:val="0"/>
           <w:numId w:val="35"/>
@@ -5866,7 +5866,7 @@
     </w:p>
     <w:p>
       <w:pPr>
-        <w:pStyle w:val="Pardeliste"/>
+        <w:pStyle w:val="Paragraphedeliste"/>
         <w:numPr>
           <w:ilvl w:val="0"/>
           <w:numId w:val="35"/>
@@ -5878,7 +5878,7 @@
     </w:p>
     <w:p>
       <w:pPr>
-        <w:pStyle w:val="Pardeliste"/>
+        <w:pStyle w:val="Paragraphedeliste"/>
         <w:numPr>
           <w:ilvl w:val="0"/>
           <w:numId w:val="35"/>
@@ -5890,7 +5890,7 @@
     </w:p>
     <w:p>
       <w:pPr>
-        <w:pStyle w:val="Pardeliste"/>
+        <w:pStyle w:val="Paragraphedeliste"/>
         <w:numPr>
           <w:ilvl w:val="0"/>
           <w:numId w:val="35"/>
@@ -11516,7 +11516,7 @@
     </w:p>
     <w:p>
       <w:pPr>
-        <w:pStyle w:val="Pardeliste"/>
+        <w:pStyle w:val="Paragraphedeliste"/>
         <w:numPr>
           <w:ilvl w:val="0"/>
           <w:numId w:val="43"/>
@@ -11537,7 +11537,7 @@
     </w:p>
     <w:p>
       <w:pPr>
-        <w:pStyle w:val="Pardeliste"/>
+        <w:pStyle w:val="Paragraphedeliste"/>
         <w:numPr>
           <w:ilvl w:val="0"/>
           <w:numId w:val="43"/>
@@ -11549,7 +11549,7 @@
     </w:p>
     <w:p>
       <w:pPr>
-        <w:pStyle w:val="Pardeliste"/>
+        <w:pStyle w:val="Paragraphedeliste"/>
         <w:numPr>
           <w:ilvl w:val="0"/>
           <w:numId w:val="43"/>
@@ -11569,7 +11569,7 @@
     </w:p>
     <w:p>
       <w:pPr>
-        <w:pStyle w:val="Pardeliste"/>
+        <w:pStyle w:val="Paragraphedeliste"/>
         <w:numPr>
           <w:ilvl w:val="0"/>
           <w:numId w:val="44"/>
@@ -11581,7 +11581,7 @@
     </w:p>
     <w:p>
       <w:pPr>
-        <w:pStyle w:val="Pardeliste"/>
+        <w:pStyle w:val="Paragraphedeliste"/>
         <w:numPr>
           <w:ilvl w:val="0"/>
           <w:numId w:val="44"/>
@@ -11596,7 +11596,7 @@
     </w:p>
     <w:p>
       <w:pPr>
-        <w:pStyle w:val="Pardeliste"/>
+        <w:pStyle w:val="Paragraphedeliste"/>
         <w:numPr>
           <w:ilvl w:val="0"/>
           <w:numId w:val="44"/>
@@ -11608,7 +11608,7 @@
     </w:p>
     <w:p>
       <w:pPr>
-        <w:pStyle w:val="Pardeliste"/>
+        <w:pStyle w:val="Paragraphedeliste"/>
         <w:numPr>
           <w:ilvl w:val="0"/>
           <w:numId w:val="44"/>
@@ -11662,7 +11662,7 @@
     </w:p>
     <w:p>
       <w:pPr>
-        <w:pStyle w:val="Pardeliste"/>
+        <w:pStyle w:val="Paragraphedeliste"/>
         <w:numPr>
           <w:ilvl w:val="0"/>
           <w:numId w:val="45"/>
@@ -11674,7 +11674,7 @@
     </w:p>
     <w:p>
       <w:pPr>
-        <w:pStyle w:val="Pardeliste"/>
+        <w:pStyle w:val="Paragraphedeliste"/>
         <w:numPr>
           <w:ilvl w:val="0"/>
           <w:numId w:val="45"/>
@@ -11686,7 +11686,7 @@
     </w:p>
     <w:p>
       <w:pPr>
-        <w:pStyle w:val="Pardeliste"/>
+        <w:pStyle w:val="Paragraphedeliste"/>
         <w:numPr>
           <w:ilvl w:val="0"/>
           <w:numId w:val="45"/>
@@ -11701,7 +11701,7 @@
     </w:p>
     <w:p>
       <w:pPr>
-        <w:pStyle w:val="Pardeliste"/>
+        <w:pStyle w:val="Paragraphedeliste"/>
         <w:numPr>
           <w:ilvl w:val="0"/>
           <w:numId w:val="45"/>
@@ -11718,8 +11718,6 @@
       <w:r>
         <w:t>mélange des fonctionnalités de Self Control et de Rescue Ti</w:t>
       </w:r>
-      <w:bookmarkStart w:id="12" w:name="_GoBack"/>
-      <w:bookmarkEnd w:id="12"/>
       <w:r>
         <w:t>me. Ainsi l’utilisateur aurait le contrôle sur ce qu’il fait, mais le contrôle lui serait suggéré en lui proposant de bloquer des sites et des applications durant un temps donné.</w:t>
       </w:r>
@@ -11741,11 +11739,210 @@
       <w:pPr>
         <w:pStyle w:val="Titre2"/>
       </w:pPr>
-      <w:bookmarkStart w:id="13" w:name="_Toc509220511"/>
+      <w:bookmarkStart w:id="12" w:name="_Toc509220511"/>
       <w:r>
         <w:lastRenderedPageBreak/>
         <w:t>Tests technologiques</w:t>
       </w:r>
+      <w:bookmarkEnd w:id="12"/>
+    </w:p>
+    <w:p>
+      <w:r>
+        <w:t>Cette section présente les différents tests technologiques menés lors de la phase d'analyse afin de déterminer les fonctionnalités qui sont faisables ou non.</w:t>
+      </w:r>
+    </w:p>
+    <w:p>
+      <w:r>
+        <w:t xml:space="preserve">Le premier test concerne </w:t>
+      </w:r>
+      <w:r>
+        <w:t>l'analyse des processus qui tournent sur un ordinateur portable. Le programme écrit en  langage java fonctionne sur les systèmes d'exploitation suivants :</w:t>
+      </w:r>
+    </w:p>
+    <w:p>
+      <w:pPr>
+        <w:pStyle w:val="Paragraphedeliste"/>
+        <w:numPr>
+          <w:ilvl w:val="0"/>
+          <w:numId w:val="46"/>
+        </w:numPr>
+      </w:pPr>
+      <w:r>
+        <w:t>Windows 10</w:t>
+      </w:r>
+    </w:p>
+    <w:p>
+      <w:pPr>
+        <w:pStyle w:val="Paragraphedeliste"/>
+        <w:numPr>
+          <w:ilvl w:val="0"/>
+          <w:numId w:val="46"/>
+        </w:numPr>
+      </w:pPr>
+      <w:r>
+        <w:t>Mac OSX</w:t>
+      </w:r>
+    </w:p>
+    <w:p>
+      <w:pPr>
+        <w:pStyle w:val="Paragraphedeliste"/>
+        <w:numPr>
+          <w:ilvl w:val="0"/>
+          <w:numId w:val="46"/>
+        </w:numPr>
+      </w:pPr>
+      <w:r>
+        <w:t>Kali Linux Rolling</w:t>
+      </w:r>
+    </w:p>
+    <w:p>
+      <w:r>
+        <w:t>Deux façons de récupérer les processus ont été implémentées</w:t>
+      </w:r>
+      <w:r>
+        <w:t>. La premi</w:t>
+      </w:r>
+      <w:r>
+        <w:t>ère solution consiste à lancer une commande système depuis le programme java.</w:t>
+      </w:r>
+      <w:r>
+        <w:t xml:space="preserve"> Cependant,</w:t>
+      </w:r>
+      <w:r>
+        <w:t xml:space="preserve"> </w:t>
+      </w:r>
+      <w:r>
+        <w:t>c</w:t>
+      </w:r>
+      <w:r>
+        <w:t>et</w:t>
+      </w:r>
+      <w:r>
+        <w:t>te solution n'est pas générique. I</w:t>
+      </w:r>
+      <w:r>
+        <w:t>l faut donc créer deux versions</w:t>
+      </w:r>
+      <w:r>
+        <w:t xml:space="preserve"> différentes</w:t>
+      </w:r>
+      <w:r>
+        <w:t xml:space="preserve"> : Une version pour windows et une autre version pour les systèmes UNIX (Mac OSX et Linux).</w:t>
+      </w:r>
+      <w:r>
+        <w:t xml:space="preserve"> Cette manière de faire demande un traitement (parsing) pour récupérer les noms des processus.</w:t>
+      </w:r>
+    </w:p>
+    <w:p>
+      <w:r>
+        <w:t>La deuxième solution utilise une librairie java nommé oshi qui fournit au</w:t>
+      </w:r>
+      <w:r>
+        <w:t>x</w:t>
+      </w:r>
+      <w:r>
+        <w:t xml:space="preserve"> développeur</w:t>
+      </w:r>
+      <w:r>
+        <w:t>s</w:t>
+      </w:r>
+      <w:r>
+        <w:t xml:space="preserve"> des informations </w:t>
+      </w:r>
+      <w:r>
+        <w:t>sur</w:t>
+      </w:r>
+      <w:r>
+        <w:t xml:space="preserve"> le sy</w:t>
+      </w:r>
+      <w:r>
+        <w:t>stème d'exploitation</w:t>
+      </w:r>
+      <w:r>
+        <w:t>.</w:t>
+      </w:r>
+      <w:r>
+        <w:t xml:space="preserve"> Cette solution est moins rapide mais offre des options de tris intéressantes de même que d'autres données importantes liées aux processus détectés</w:t>
+      </w:r>
+      <w:r>
+        <w:t>,</w:t>
+      </w:r>
+      <w:r>
+        <w:t xml:space="preserve"> telles que le processID ou le chemin de l'exécutable par exemple</w:t>
+      </w:r>
+      <w:r>
+        <w:t>.</w:t>
+      </w:r>
+    </w:p>
+    <w:p>
+      <w:r>
+        <w:t>Ces noms d'exécutables ainsi que leurs chemins seront par la suite analysés pour connaître la nature des applications qui tournent sur la machine</w:t>
+      </w:r>
+      <w:r>
+        <w:t xml:space="preserve"> (jeux/réseaux sociaux)</w:t>
+      </w:r>
+      <w:r>
+        <w:t>.</w:t>
+      </w:r>
+    </w:p>
+    <w:p>
+      <w:r>
+        <w:t>Une liste des processus peut aussi être récupérer sur des appareils mobiles, notamment avec le langage C#. Ce langage est utilisé par Xamarin pour le développement d'application cross-plateform. Sur Android, on peut aussi utiliser le langage jav</w:t>
+      </w:r>
+      <w:r>
+        <w:t>a. En ce qui concerne IOS, l'accès aux informations système semble plus complexe car à partir de la version IOS 9, l'accès aux données des au</w:t>
+      </w:r>
+      <w:r>
+        <w:t xml:space="preserve">tres </w:t>
+      </w:r>
+      <w:r>
+        <w:t>applications est très restreint</w:t>
+      </w:r>
+      <w:r>
+        <w:t>.</w:t>
+      </w:r>
+    </w:p>
+    <w:p/>
+    <w:p>
+      <w:r>
+        <w:t>Le deuxième test se concentre sur l'analyse des sites web visités.</w:t>
+      </w:r>
+      <w:r>
+        <w:t xml:space="preserve"> Il a aussi été codé avec le langage Java. Il n'a par contre été testé que sur Windows 10.</w:t>
+      </w:r>
+      <w:r>
+        <w:t xml:space="preserve"> Deux manières ont été implémentées : La première au travers d'une librairie et la deuxième au travers d'une extension de navigateur.</w:t>
+      </w:r>
+    </w:p>
+    <w:p>
+      <w:r>
+        <w:t>La première solution utilise la librairie libpcap (utilisée par l'outil wireshark) enrobée dans un wrapper java.</w:t>
+      </w:r>
+      <w:r>
+        <w:t xml:space="preserve"> Il en existe plusieurs sortes plus ou moins efficaces et faciles d'intégration dans un projet. La première librairie testée se nomme pcap4j. Elle est malheureusement pas utile pour ce projet car les protocoles que l'on désire capturer sont HTTP et HTTPS de la couche 7 du modèle OSI. Ces protocoles ne sont pas supportés. La seconde librairie testée se nomme jnetpcap. Le premier inconvénient est qu'elle est capable de capture le protocole HTTP mais pas le HTTPS qui est un protocole sécurisé et donc chiffré.</w:t>
+      </w:r>
+    </w:p>
+    <w:p>
+      <w:r>
+        <w:t>Après les différents tests avec ces deux librairies, la manière de capturer le traffic web a été remise en cause. Lors de la capture de paquets sur le réseau, on obtient uniquement les entêtes HTTP mais aucune information concernant les onglets sur lesquels l'utilisateur est actif ainsi que le temps passé sur ceux-ci individuellement.</w:t>
+      </w:r>
+      <w:r>
+        <w:t xml:space="preserve"> Grâce aux applications Rescue Time et le contrôle parental de Swisscom, on a pu découvrir une autre façon énormément plus efficace pour contrôler les sites sur lesquels va l'utilisateur.</w:t>
+      </w:r>
+    </w:p>
+    <w:p>
+      <w:r>
+        <w:t>Cette deuxième méthode fonctionne grâce à une extension google chrome. Cette extension est également développable sur d'autres navigateurs comme firefox par exemple.</w:t>
+      </w:r>
+      <w:r>
+        <w:t xml:space="preserve"> L'extension a accès directement aux onglets du navigateur ainsi qu'aux urls tapées. Le temps aussi peut être analysé. A chaque changement/ouverture d'onglet, l'extension récupère le temps passé sur l'onglet précédent et envoie ces informations à un serveur http codé en java.</w:t>
+      </w:r>
+    </w:p>
+    <w:p>
+      <w:r>
+        <w:t>Les extensions google chrome ne sont installables ni sur Android ni sur IOS. Par contre, les extensions firefox sont disponibles uniquement sur Android.</w:t>
+      </w:r>
+      <w:bookmarkStart w:id="13" w:name="_GoBack"/>
       <w:bookmarkEnd w:id="13"/>
     </w:p>
     <w:p/>
@@ -11755,6 +11952,7 @@
       </w:pPr>
       <w:bookmarkStart w:id="14" w:name="_Toc509220512"/>
       <w:r>
+        <w:lastRenderedPageBreak/>
         <w:t>Cahier des charges</w:t>
       </w:r>
       <w:bookmarkEnd w:id="14"/>
@@ -12101,7 +12299,7 @@
 </file>
 
 <file path=word/endnotes.xml><?xml version="1.0" encoding="utf-8"?>
-<w:endnotes xmlns:wpc="http://schemas.microsoft.com/office/word/2010/wordprocessingCanvas" xmlns:mo="http://schemas.microsoft.com/office/mac/office/2008/main" xmlns:mc="http://schemas.openxmlformats.org/markup-compatibility/2006" xmlns:mv="urn:schemas-microsoft-com:mac:vml" xmlns:o="urn:schemas-microsoft-com:office:office" xmlns:r="http://schemas.openxmlformats.org/officeDocument/2006/relationships" xmlns:m="http://schemas.openxmlformats.org/officeDocument/2006/math" xmlns:v="urn:schemas-microsoft-com:vml" xmlns:wp14="http://schemas.microsoft.com/office/word/2010/wordprocessingDrawing" xmlns:wp="http://schemas.openxmlformats.org/drawingml/2006/wordprocessingDrawing" xmlns:w10="urn:schemas-microsoft-com:office:word" xmlns:w="http://schemas.openxmlformats.org/wordprocessingml/2006/main" xmlns:w14="http://schemas.microsoft.com/office/word/2010/wordml" xmlns:w15="http://schemas.microsoft.com/office/word/2012/wordml" xmlns:wpg="http://schemas.microsoft.com/office/word/2010/wordprocessingGroup" xmlns:wpi="http://schemas.microsoft.com/office/word/2010/wordprocessingInk" xmlns:wne="http://schemas.microsoft.com/office/word/2006/wordml" xmlns:wps="http://schemas.microsoft.com/office/word/2010/wordprocessingShape" mc:Ignorable="w14 w15 wp14">
+<w:endnotes xmlns:wpc="http://schemas.microsoft.com/office/word/2010/wordprocessingCanvas" xmlns:mc="http://schemas.openxmlformats.org/markup-compatibility/2006" xmlns:o="urn:schemas-microsoft-com:office:office" xmlns:r="http://schemas.openxmlformats.org/officeDocument/2006/relationships" xmlns:m="http://schemas.openxmlformats.org/officeDocument/2006/math" xmlns:v="urn:schemas-microsoft-com:vml" xmlns:wp14="http://schemas.microsoft.com/office/word/2010/wordprocessingDrawing" xmlns:wp="http://schemas.openxmlformats.org/drawingml/2006/wordprocessingDrawing" xmlns:w10="urn:schemas-microsoft-com:office:word" xmlns:w="http://schemas.openxmlformats.org/wordprocessingml/2006/main" xmlns:w14="http://schemas.microsoft.com/office/word/2010/wordml" xmlns:w15="http://schemas.microsoft.com/office/word/2012/wordml" xmlns:wpg="http://schemas.microsoft.com/office/word/2010/wordprocessingGroup" xmlns:wpi="http://schemas.microsoft.com/office/word/2010/wordprocessingInk" xmlns:wne="http://schemas.microsoft.com/office/word/2006/wordml" xmlns:wps="http://schemas.microsoft.com/office/word/2010/wordprocessingShape" mc:Ignorable="w14 w15 wp14">
   <w:endnote w:type="separator" w:id="-1">
     <w:p>
       <w:pPr>
@@ -12126,7 +12324,7 @@
 </file>
 
 <file path=word/footer1.xml><?xml version="1.0" encoding="utf-8"?>
-<w:ftr xmlns:wpc="http://schemas.microsoft.com/office/word/2010/wordprocessingCanvas" xmlns:mo="http://schemas.microsoft.com/office/mac/office/2008/main" xmlns:mc="http://schemas.openxmlformats.org/markup-compatibility/2006" xmlns:mv="urn:schemas-microsoft-com:mac:vml" xmlns:o="urn:schemas-microsoft-com:office:office" xmlns:r="http://schemas.openxmlformats.org/officeDocument/2006/relationships" xmlns:m="http://schemas.openxmlformats.org/officeDocument/2006/math" xmlns:v="urn:schemas-microsoft-com:vml" xmlns:wp14="http://schemas.microsoft.com/office/word/2010/wordprocessingDrawing" xmlns:wp="http://schemas.openxmlformats.org/drawingml/2006/wordprocessingDrawing" xmlns:w10="urn:schemas-microsoft-com:office:word" xmlns:w="http://schemas.openxmlformats.org/wordprocessingml/2006/main" xmlns:w14="http://schemas.microsoft.com/office/word/2010/wordml" xmlns:w15="http://schemas.microsoft.com/office/word/2012/wordml" xmlns:wpg="http://schemas.microsoft.com/office/word/2010/wordprocessingGroup" xmlns:wpi="http://schemas.microsoft.com/office/word/2010/wordprocessingInk" xmlns:wne="http://schemas.microsoft.com/office/word/2006/wordml" xmlns:wps="http://schemas.microsoft.com/office/word/2010/wordprocessingShape" mc:Ignorable="w14 w15 wp14">
+<w:ftr xmlns:wpc="http://schemas.microsoft.com/office/word/2010/wordprocessingCanvas" xmlns:mc="http://schemas.openxmlformats.org/markup-compatibility/2006" xmlns:o="urn:schemas-microsoft-com:office:office" xmlns:r="http://schemas.openxmlformats.org/officeDocument/2006/relationships" xmlns:m="http://schemas.openxmlformats.org/officeDocument/2006/math" xmlns:v="urn:schemas-microsoft-com:vml" xmlns:wp14="http://schemas.microsoft.com/office/word/2010/wordprocessingDrawing" xmlns:wp="http://schemas.openxmlformats.org/drawingml/2006/wordprocessingDrawing" xmlns:w10="urn:schemas-microsoft-com:office:word" xmlns:w="http://schemas.openxmlformats.org/wordprocessingml/2006/main" xmlns:w14="http://schemas.microsoft.com/office/word/2010/wordml" xmlns:w15="http://schemas.microsoft.com/office/word/2012/wordml" xmlns:wpg="http://schemas.microsoft.com/office/word/2010/wordprocessingGroup" xmlns:wpi="http://schemas.microsoft.com/office/word/2010/wordprocessingInk" xmlns:wne="http://schemas.microsoft.com/office/word/2006/wordml" xmlns:wps="http://schemas.microsoft.com/office/word/2010/wordprocessingShape" mc:Ignorable="w14 w15 wp14">
   <w:p>
     <w:pPr>
       <w:pStyle w:val="Pieddepage"/>
@@ -12164,7 +12362,7 @@
 </file>
 
 <file path=word/footer2.xml><?xml version="1.0" encoding="utf-8"?>
-<w:ftr xmlns:wpc="http://schemas.microsoft.com/office/word/2010/wordprocessingCanvas" xmlns:mo="http://schemas.microsoft.com/office/mac/office/2008/main" xmlns:mc="http://schemas.openxmlformats.org/markup-compatibility/2006" xmlns:mv="urn:schemas-microsoft-com:mac:vml" xmlns:o="urn:schemas-microsoft-com:office:office" xmlns:r="http://schemas.openxmlformats.org/officeDocument/2006/relationships" xmlns:m="http://schemas.openxmlformats.org/officeDocument/2006/math" xmlns:v="urn:schemas-microsoft-com:vml" xmlns:wp14="http://schemas.microsoft.com/office/word/2010/wordprocessingDrawing" xmlns:wp="http://schemas.openxmlformats.org/drawingml/2006/wordprocessingDrawing" xmlns:w10="urn:schemas-microsoft-com:office:word" xmlns:w="http://schemas.openxmlformats.org/wordprocessingml/2006/main" xmlns:w14="http://schemas.microsoft.com/office/word/2010/wordml" xmlns:w15="http://schemas.microsoft.com/office/word/2012/wordml" xmlns:wpg="http://schemas.microsoft.com/office/word/2010/wordprocessingGroup" xmlns:wpi="http://schemas.microsoft.com/office/word/2010/wordprocessingInk" xmlns:wne="http://schemas.microsoft.com/office/word/2006/wordml" xmlns:wps="http://schemas.microsoft.com/office/word/2010/wordprocessingShape" mc:Ignorable="w14 w15 wp14">
+<w:ftr xmlns:wpc="http://schemas.microsoft.com/office/word/2010/wordprocessingCanvas" xmlns:mc="http://schemas.openxmlformats.org/markup-compatibility/2006" xmlns:o="urn:schemas-microsoft-com:office:office" xmlns:r="http://schemas.openxmlformats.org/officeDocument/2006/relationships" xmlns:m="http://schemas.openxmlformats.org/officeDocument/2006/math" xmlns:v="urn:schemas-microsoft-com:vml" xmlns:wp14="http://schemas.microsoft.com/office/word/2010/wordprocessingDrawing" xmlns:wp="http://schemas.openxmlformats.org/drawingml/2006/wordprocessingDrawing" xmlns:w10="urn:schemas-microsoft-com:office:word" xmlns:w="http://schemas.openxmlformats.org/wordprocessingml/2006/main" xmlns:w14="http://schemas.microsoft.com/office/word/2010/wordml" xmlns:w15="http://schemas.microsoft.com/office/word/2012/wordml" xmlns:wpg="http://schemas.microsoft.com/office/word/2010/wordprocessingGroup" xmlns:wpi="http://schemas.microsoft.com/office/word/2010/wordprocessingInk" xmlns:wne="http://schemas.microsoft.com/office/word/2006/wordml" xmlns:wps="http://schemas.microsoft.com/office/word/2010/wordprocessingShape" mc:Ignorable="w14 w15 wp14">
   <w:p>
     <w:pPr>
       <w:pStyle w:val="Pieddepage"/>
@@ -12196,7 +12394,7 @@
         <w:rStyle w:val="Numrodepage"/>
         <w:noProof/>
       </w:rPr>
-      <w:t>13</w:t>
+      <w:t>20</w:t>
     </w:r>
     <w:r>
       <w:rPr>
@@ -12218,7 +12416,7 @@
 </file>
 
 <file path=word/footnotes.xml><?xml version="1.0" encoding="utf-8"?>
-<w:footnotes xmlns:wpc="http://schemas.microsoft.com/office/word/2010/wordprocessingCanvas" xmlns:mo="http://schemas.microsoft.com/office/mac/office/2008/main" xmlns:mc="http://schemas.openxmlformats.org/markup-compatibility/2006" xmlns:mv="urn:schemas-microsoft-com:mac:vml" xmlns:o="urn:schemas-microsoft-com:office:office" xmlns:r="http://schemas.openxmlformats.org/officeDocument/2006/relationships" xmlns:m="http://schemas.openxmlformats.org/officeDocument/2006/math" xmlns:v="urn:schemas-microsoft-com:vml" xmlns:wp14="http://schemas.microsoft.com/office/word/2010/wordprocessingDrawing" xmlns:wp="http://schemas.openxmlformats.org/drawingml/2006/wordprocessingDrawing" xmlns:w10="urn:schemas-microsoft-com:office:word" xmlns:w="http://schemas.openxmlformats.org/wordprocessingml/2006/main" xmlns:w14="http://schemas.microsoft.com/office/word/2010/wordml" xmlns:w15="http://schemas.microsoft.com/office/word/2012/wordml" xmlns:wpg="http://schemas.microsoft.com/office/word/2010/wordprocessingGroup" xmlns:wpi="http://schemas.microsoft.com/office/word/2010/wordprocessingInk" xmlns:wne="http://schemas.microsoft.com/office/word/2006/wordml" xmlns:wps="http://schemas.microsoft.com/office/word/2010/wordprocessingShape" mc:Ignorable="w14 w15 wp14">
+<w:footnotes xmlns:wpc="http://schemas.microsoft.com/office/word/2010/wordprocessingCanvas" xmlns:mc="http://schemas.openxmlformats.org/markup-compatibility/2006" xmlns:o="urn:schemas-microsoft-com:office:office" xmlns:r="http://schemas.openxmlformats.org/officeDocument/2006/relationships" xmlns:m="http://schemas.openxmlformats.org/officeDocument/2006/math" xmlns:v="urn:schemas-microsoft-com:vml" xmlns:wp14="http://schemas.microsoft.com/office/word/2010/wordprocessingDrawing" xmlns:wp="http://schemas.openxmlformats.org/drawingml/2006/wordprocessingDrawing" xmlns:w10="urn:schemas-microsoft-com:office:word" xmlns:w="http://schemas.openxmlformats.org/wordprocessingml/2006/main" xmlns:w14="http://schemas.microsoft.com/office/word/2010/wordml" xmlns:w15="http://schemas.microsoft.com/office/word/2012/wordml" xmlns:wpg="http://schemas.microsoft.com/office/word/2010/wordprocessingGroup" xmlns:wpi="http://schemas.microsoft.com/office/word/2010/wordprocessingInk" xmlns:wne="http://schemas.microsoft.com/office/word/2006/wordml" xmlns:wps="http://schemas.microsoft.com/office/word/2010/wordprocessingShape" mc:Ignorable="w14 w15 wp14">
   <w:footnote w:type="separator" w:id="-1">
     <w:p>
       <w:pPr>
@@ -12243,7 +12441,7 @@
 </file>
 
 <file path=word/header1.xml><?xml version="1.0" encoding="utf-8"?>
-<w:hdr xmlns:wpc="http://schemas.microsoft.com/office/word/2010/wordprocessingCanvas" xmlns:mo="http://schemas.microsoft.com/office/mac/office/2008/main" xmlns:mc="http://schemas.openxmlformats.org/markup-compatibility/2006" xmlns:mv="urn:schemas-microsoft-com:mac:vml" xmlns:o="urn:schemas-microsoft-com:office:office" xmlns:r="http://schemas.openxmlformats.org/officeDocument/2006/relationships" xmlns:m="http://schemas.openxmlformats.org/officeDocument/2006/math" xmlns:v="urn:schemas-microsoft-com:vml" xmlns:wp14="http://schemas.microsoft.com/office/word/2010/wordprocessingDrawing" xmlns:wp="http://schemas.openxmlformats.org/drawingml/2006/wordprocessingDrawing" xmlns:w10="urn:schemas-microsoft-com:office:word" xmlns:w="http://schemas.openxmlformats.org/wordprocessingml/2006/main" xmlns:w14="http://schemas.microsoft.com/office/word/2010/wordml" xmlns:w15="http://schemas.microsoft.com/office/word/2012/wordml" xmlns:wpg="http://schemas.microsoft.com/office/word/2010/wordprocessingGroup" xmlns:wpi="http://schemas.microsoft.com/office/word/2010/wordprocessingInk" xmlns:wne="http://schemas.microsoft.com/office/word/2006/wordml" xmlns:wps="http://schemas.microsoft.com/office/word/2010/wordprocessingShape" mc:Ignorable="w14 w15 wp14">
+<w:hdr xmlns:wpc="http://schemas.microsoft.com/office/word/2010/wordprocessingCanvas" xmlns:mc="http://schemas.openxmlformats.org/markup-compatibility/2006" xmlns:o="urn:schemas-microsoft-com:office:office" xmlns:r="http://schemas.openxmlformats.org/officeDocument/2006/relationships" xmlns:m="http://schemas.openxmlformats.org/officeDocument/2006/math" xmlns:v="urn:schemas-microsoft-com:vml" xmlns:wp14="http://schemas.microsoft.com/office/word/2010/wordprocessingDrawing" xmlns:wp="http://schemas.openxmlformats.org/drawingml/2006/wordprocessingDrawing" xmlns:w10="urn:schemas-microsoft-com:office:word" xmlns:w="http://schemas.openxmlformats.org/wordprocessingml/2006/main" xmlns:w14="http://schemas.microsoft.com/office/word/2010/wordml" xmlns:w15="http://schemas.microsoft.com/office/word/2012/wordml" xmlns:wpg="http://schemas.microsoft.com/office/word/2010/wordprocessingGroup" xmlns:wpi="http://schemas.microsoft.com/office/word/2010/wordprocessingInk" xmlns:wne="http://schemas.microsoft.com/office/word/2006/wordml" xmlns:wps="http://schemas.microsoft.com/office/word/2010/wordprocessingShape" mc:Ignorable="w14 w15 wp14">
   <w:p>
     <w:pPr>
       <w:pStyle w:val="En-tte"/>
@@ -12264,7 +12462,7 @@
 </file>
 
 <file path=word/numbering.xml><?xml version="1.0" encoding="utf-8"?>
-<w:numbering xmlns:wpc="http://schemas.microsoft.com/office/word/2010/wordprocessingCanvas" xmlns:mo="http://schemas.microsoft.com/office/mac/office/2008/main" xmlns:mc="http://schemas.openxmlformats.org/markup-compatibility/2006" xmlns:mv="urn:schemas-microsoft-com:mac:vml" xmlns:o="urn:schemas-microsoft-com:office:office" xmlns:r="http://schemas.openxmlformats.org/officeDocument/2006/relationships" xmlns:m="http://schemas.openxmlformats.org/officeDocument/2006/math" xmlns:v="urn:schemas-microsoft-com:vml" xmlns:wp14="http://schemas.microsoft.com/office/word/2010/wordprocessingDrawing" xmlns:wp="http://schemas.openxmlformats.org/drawingml/2006/wordprocessingDrawing" xmlns:w10="urn:schemas-microsoft-com:office:word" xmlns:w="http://schemas.openxmlformats.org/wordprocessingml/2006/main" xmlns:w14="http://schemas.microsoft.com/office/word/2010/wordml" xmlns:w15="http://schemas.microsoft.com/office/word/2012/wordml" xmlns:wpg="http://schemas.microsoft.com/office/word/2010/wordprocessingGroup" xmlns:wpi="http://schemas.microsoft.com/office/word/2010/wordprocessingInk" xmlns:wne="http://schemas.microsoft.com/office/word/2006/wordml" xmlns:wps="http://schemas.microsoft.com/office/word/2010/wordprocessingShape" mc:Ignorable="w14 w15 wp14">
+<w:numbering xmlns:wpc="http://schemas.microsoft.com/office/word/2010/wordprocessingCanvas" xmlns:mc="http://schemas.openxmlformats.org/markup-compatibility/2006" xmlns:o="urn:schemas-microsoft-com:office:office" xmlns:r="http://schemas.openxmlformats.org/officeDocument/2006/relationships" xmlns:m="http://schemas.openxmlformats.org/officeDocument/2006/math" xmlns:v="urn:schemas-microsoft-com:vml" xmlns:wp14="http://schemas.microsoft.com/office/word/2010/wordprocessingDrawing" xmlns:wp="http://schemas.openxmlformats.org/drawingml/2006/wordprocessingDrawing" xmlns:w10="urn:schemas-microsoft-com:office:word" xmlns:w="http://schemas.openxmlformats.org/wordprocessingml/2006/main" xmlns:w14="http://schemas.microsoft.com/office/word/2010/wordml" xmlns:w15="http://schemas.microsoft.com/office/word/2012/wordml" xmlns:wpg="http://schemas.microsoft.com/office/word/2010/wordprocessingGroup" xmlns:wpi="http://schemas.microsoft.com/office/word/2010/wordprocessingInk" xmlns:wne="http://schemas.microsoft.com/office/word/2006/wordml" xmlns:wps="http://schemas.microsoft.com/office/word/2010/wordprocessingShape" mc:Ignorable="w14 w15 wp14">
   <w:abstractNum w:abstractNumId="0">
     <w:nsid w:val="03255554"/>
     <w:multiLevelType w:val="multilevel"/>
@@ -16214,6 +16412,119 @@
     </w:lvl>
   </w:abstractNum>
   <w:abstractNum w:abstractNumId="39">
+    <w:nsid w:val="69FE7964"/>
+    <w:multiLevelType w:val="hybridMultilevel"/>
+    <w:tmpl w:val="6B8E9EC6"/>
+    <w:lvl w:ilvl="0" w:tplc="100C0001">
+      <w:start w:val="1"/>
+      <w:numFmt w:val="bullet"/>
+      <w:lvlText w:val=""/>
+      <w:lvlJc w:val="left"/>
+      <w:pPr>
+        <w:ind w:left="720" w:hanging="360"/>
+      </w:pPr>
+      <w:rPr>
+        <w:rFonts w:ascii="Symbol" w:hAnsi="Symbol" w:hint="default"/>
+      </w:rPr>
+    </w:lvl>
+    <w:lvl w:ilvl="1" w:tplc="100C0003" w:tentative="1">
+      <w:start w:val="1"/>
+      <w:numFmt w:val="bullet"/>
+      <w:lvlText w:val="o"/>
+      <w:lvlJc w:val="left"/>
+      <w:pPr>
+        <w:ind w:left="1440" w:hanging="360"/>
+      </w:pPr>
+      <w:rPr>
+        <w:rFonts w:ascii="Courier New" w:hAnsi="Courier New" w:cs="Courier New" w:hint="default"/>
+      </w:rPr>
+    </w:lvl>
+    <w:lvl w:ilvl="2" w:tplc="100C0005" w:tentative="1">
+      <w:start w:val="1"/>
+      <w:numFmt w:val="bullet"/>
+      <w:lvlText w:val=""/>
+      <w:lvlJc w:val="left"/>
+      <w:pPr>
+        <w:ind w:left="2160" w:hanging="360"/>
+      </w:pPr>
+      <w:rPr>
+        <w:rFonts w:ascii="Wingdings" w:hAnsi="Wingdings" w:hint="default"/>
+      </w:rPr>
+    </w:lvl>
+    <w:lvl w:ilvl="3" w:tplc="100C0001" w:tentative="1">
+      <w:start w:val="1"/>
+      <w:numFmt w:val="bullet"/>
+      <w:lvlText w:val=""/>
+      <w:lvlJc w:val="left"/>
+      <w:pPr>
+        <w:ind w:left="2880" w:hanging="360"/>
+      </w:pPr>
+      <w:rPr>
+        <w:rFonts w:ascii="Symbol" w:hAnsi="Symbol" w:hint="default"/>
+      </w:rPr>
+    </w:lvl>
+    <w:lvl w:ilvl="4" w:tplc="100C0003" w:tentative="1">
+      <w:start w:val="1"/>
+      <w:numFmt w:val="bullet"/>
+      <w:lvlText w:val="o"/>
+      <w:lvlJc w:val="left"/>
+      <w:pPr>
+        <w:ind w:left="3600" w:hanging="360"/>
+      </w:pPr>
+      <w:rPr>
+        <w:rFonts w:ascii="Courier New" w:hAnsi="Courier New" w:cs="Courier New" w:hint="default"/>
+      </w:rPr>
+    </w:lvl>
+    <w:lvl w:ilvl="5" w:tplc="100C0005" w:tentative="1">
+      <w:start w:val="1"/>
+      <w:numFmt w:val="bullet"/>
+      <w:lvlText w:val=""/>
+      <w:lvlJc w:val="left"/>
+      <w:pPr>
+        <w:ind w:left="4320" w:hanging="360"/>
+      </w:pPr>
+      <w:rPr>
+        <w:rFonts w:ascii="Wingdings" w:hAnsi="Wingdings" w:hint="default"/>
+      </w:rPr>
+    </w:lvl>
+    <w:lvl w:ilvl="6" w:tplc="100C0001" w:tentative="1">
+      <w:start w:val="1"/>
+      <w:numFmt w:val="bullet"/>
+      <w:lvlText w:val=""/>
+      <w:lvlJc w:val="left"/>
+      <w:pPr>
+        <w:ind w:left="5040" w:hanging="360"/>
+      </w:pPr>
+      <w:rPr>
+        <w:rFonts w:ascii="Symbol" w:hAnsi="Symbol" w:hint="default"/>
+      </w:rPr>
+    </w:lvl>
+    <w:lvl w:ilvl="7" w:tplc="100C0003" w:tentative="1">
+      <w:start w:val="1"/>
+      <w:numFmt w:val="bullet"/>
+      <w:lvlText w:val="o"/>
+      <w:lvlJc w:val="left"/>
+      <w:pPr>
+        <w:ind w:left="5760" w:hanging="360"/>
+      </w:pPr>
+      <w:rPr>
+        <w:rFonts w:ascii="Courier New" w:hAnsi="Courier New" w:cs="Courier New" w:hint="default"/>
+      </w:rPr>
+    </w:lvl>
+    <w:lvl w:ilvl="8" w:tplc="100C0005" w:tentative="1">
+      <w:start w:val="1"/>
+      <w:numFmt w:val="bullet"/>
+      <w:lvlText w:val=""/>
+      <w:lvlJc w:val="left"/>
+      <w:pPr>
+        <w:ind w:left="6480" w:hanging="360"/>
+      </w:pPr>
+      <w:rPr>
+        <w:rFonts w:ascii="Wingdings" w:hAnsi="Wingdings" w:hint="default"/>
+      </w:rPr>
+    </w:lvl>
+  </w:abstractNum>
+  <w:abstractNum w:abstractNumId="40">
     <w:nsid w:val="70361856"/>
     <w:multiLevelType w:val="multilevel"/>
     <w:tmpl w:val="540CCE8A"/>
@@ -16299,7 +16610,7 @@
       </w:pPr>
     </w:lvl>
   </w:abstractNum>
-  <w:abstractNum w:abstractNumId="40">
+  <w:abstractNum w:abstractNumId="41">
     <w:nsid w:val="73460C9D"/>
     <w:multiLevelType w:val="multilevel"/>
     <w:tmpl w:val="540CCE8A"/>
@@ -16385,7 +16696,7 @@
       </w:pPr>
     </w:lvl>
   </w:abstractNum>
-  <w:abstractNum w:abstractNumId="41">
+  <w:abstractNum w:abstractNumId="42">
     <w:nsid w:val="73B40C7B"/>
     <w:multiLevelType w:val="hybridMultilevel"/>
     <w:tmpl w:val="06BA6AC4"/>
@@ -16498,7 +16809,7 @@
       </w:rPr>
     </w:lvl>
   </w:abstractNum>
-  <w:abstractNum w:abstractNumId="42">
+  <w:abstractNum w:abstractNumId="43">
     <w:nsid w:val="75825EA0"/>
     <w:multiLevelType w:val="hybridMultilevel"/>
     <w:tmpl w:val="DC9E3996"/>
@@ -16611,7 +16922,7 @@
       </w:rPr>
     </w:lvl>
   </w:abstractNum>
-  <w:abstractNum w:abstractNumId="43">
+  <w:abstractNum w:abstractNumId="44">
     <w:nsid w:val="7FE30CBA"/>
     <w:multiLevelType w:val="multilevel"/>
     <w:tmpl w:val="6EB8E056"/>
@@ -16716,7 +17027,7 @@
     <w:abstractNumId w:val="25"/>
   </w:num>
   <w:num w:numId="6">
-    <w:abstractNumId w:val="41"/>
+    <w:abstractNumId w:val="42"/>
   </w:num>
   <w:num w:numId="7">
     <w:abstractNumId w:val="37"/>
@@ -16776,7 +17087,7 @@
     <w:abstractNumId w:val="1"/>
   </w:num>
   <w:num w:numId="17">
-    <w:abstractNumId w:val="40"/>
+    <w:abstractNumId w:val="41"/>
   </w:num>
   <w:num w:numId="18">
     <w:abstractNumId w:val="34"/>
@@ -16809,13 +17120,13 @@
     <w:abstractNumId w:val="28"/>
   </w:num>
   <w:num w:numId="28">
-    <w:abstractNumId w:val="39"/>
+    <w:abstractNumId w:val="40"/>
   </w:num>
   <w:num w:numId="29">
     <w:abstractNumId w:val="0"/>
   </w:num>
   <w:num w:numId="30">
-    <w:abstractNumId w:val="43"/>
+    <w:abstractNumId w:val="44"/>
   </w:num>
   <w:num w:numId="31">
     <w:abstractNumId w:val="26"/>
@@ -16833,7 +17144,7 @@
     <w:abstractNumId w:val="20"/>
   </w:num>
   <w:num w:numId="36">
-    <w:abstractNumId w:val="42"/>
+    <w:abstractNumId w:val="43"/>
   </w:num>
   <w:num w:numId="37">
     <w:abstractNumId w:val="18"/>
@@ -16862,6 +17173,9 @@
   <w:num w:numId="45">
     <w:abstractNumId w:val="23"/>
   </w:num>
+  <w:num w:numId="46">
+    <w:abstractNumId w:val="39"/>
+  </w:num>
 </w:numbering>
 </file>
 
@@ -16882,7 +17196,7 @@
       </w:pPr>
     </w:pPrDefault>
   </w:docDefaults>
-  <w:latentStyles w:defLockedState="0" w:defUIPriority="99" w:defSemiHidden="0" w:defUnhideWhenUsed="0" w:defQFormat="0" w:count="382">
+  <w:latentStyles w:defLockedState="0" w:defUIPriority="99" w:defSemiHidden="0" w:defUnhideWhenUsed="0" w:defQFormat="0" w:count="371">
     <w:lsdException w:name="Normal" w:uiPriority="0" w:qFormat="1"/>
     <w:lsdException w:name="heading 1" w:uiPriority="9" w:qFormat="1"/>
     <w:lsdException w:name="heading 2" w:semiHidden="1" w:uiPriority="9" w:unhideWhenUsed="1" w:qFormat="1"/>
@@ -17254,8 +17568,6 @@
     <w:lsdException w:name="List Table 5 Dark Accent 6" w:uiPriority="50"/>
     <w:lsdException w:name="List Table 6 Colorful Accent 6" w:uiPriority="51"/>
     <w:lsdException w:name="List Table 7 Colorful Accent 6" w:uiPriority="52"/>
-    <w:lsdException w:name="Mention" w:semiHidden="1" w:unhideWhenUsed="1"/>
-    <w:lsdException w:name="Smart Hyperlink" w:semiHidden="1" w:unhideWhenUsed="1"/>
   </w:latentStyles>
   <w:style w:type="paragraph" w:default="1" w:styleId="Normal">
     <w:name w:val="Normal"/>
@@ -17581,7 +17893,7 @@
       <w:szCs w:val="26"/>
     </w:rPr>
   </w:style>
-  <w:style w:type="paragraph" w:styleId="Pardeliste">
+  <w:style w:type="paragraph" w:styleId="Paragraphedeliste">
     <w:name w:val="List Paragraph"/>
     <w:basedOn w:val="Normal"/>
     <w:uiPriority w:val="34"/>
@@ -17831,7 +18143,7 @@
       <w:szCs w:val="24"/>
     </w:rPr>
   </w:style>
-  <w:style w:type="character" w:styleId="Lienhypertextevisit">
+  <w:style w:type="character" w:styleId="Lienhypertextesuivivisit">
     <w:name w:val="FollowedHyperlink"/>
     <w:basedOn w:val="Policepardfaut"/>
     <w:uiPriority w:val="99"/>
@@ -18232,7 +18544,7 @@
 </file>
 
 <file path=customXml/itemProps1.xml><?xml version="1.0" encoding="utf-8"?>
-<ds:datastoreItem xmlns:ds="http://schemas.openxmlformats.org/officeDocument/2006/customXml" ds:itemID="{8A83E3F9-790E-2B49-B224-CD8A961A4A28}">
+<ds:datastoreItem xmlns:ds="http://schemas.openxmlformats.org/officeDocument/2006/customXml" ds:itemID="{239C2153-502B-4A92-A5FE-D6911DFFDA60}">
   <ds:schemaRefs>
     <ds:schemaRef ds:uri="http://schemas.openxmlformats.org/officeDocument/2006/bibliography"/>
   </ds:schemaRefs>

</xml_diff>